<commit_message>
finalisation du storyboard, dit moi ce que tu en penses ;)
</commit_message>
<xml_diff>
--- a/Travail/Description_Sketchs.docx
+++ b/Travail/Description_Sketchs.docx
@@ -139,7 +139,7 @@
               </wp:anchor>
             </w:drawing>
           </mc:Choice>
-          <mc:Fallback xmlns:w16cid="http://schemas.microsoft.com/office/word/2016/wordml/cid" xmlns:am3d="http://schemas.microsoft.com/office/drawing/2017/model3d" xmlns:aink="http://schemas.microsoft.com/office/drawing/2016/ink" xmlns:cx8="http://schemas.microsoft.com/office/drawing/2016/5/14/chartex" xmlns:cx7="http://schemas.microsoft.com/office/drawing/2016/5/13/chartex" xmlns:cx6="http://schemas.microsoft.com/office/drawing/2016/5/12/chartex" xmlns:cx5="http://schemas.microsoft.com/office/drawing/2016/5/11/chartex" xmlns:cx4="http://schemas.microsoft.com/office/drawing/2016/5/10/chartex" xmlns:cx3="http://schemas.microsoft.com/office/drawing/2016/5/9/chartex" xmlns:cx2="http://schemas.microsoft.com/office/drawing/2015/10/21/chartex">
+          <mc:Fallback xmlns:cx2="http://schemas.microsoft.com/office/drawing/2015/10/21/chartex" xmlns:cx3="http://schemas.microsoft.com/office/drawing/2016/5/9/chartex" xmlns:cx4="http://schemas.microsoft.com/office/drawing/2016/5/10/chartex" xmlns:cx5="http://schemas.microsoft.com/office/drawing/2016/5/11/chartex" xmlns:cx6="http://schemas.microsoft.com/office/drawing/2016/5/12/chartex" xmlns:cx7="http://schemas.microsoft.com/office/drawing/2016/5/13/chartex" xmlns:cx8="http://schemas.microsoft.com/office/drawing/2016/5/14/chartex" xmlns:aink="http://schemas.microsoft.com/office/drawing/2016/ink" xmlns:am3d="http://schemas.microsoft.com/office/drawing/2017/model3d" xmlns:w16cid="http://schemas.microsoft.com/office/word/2016/wordml/cid">
             <w:pict>
               <v:shapetype w14:anchorId="253E3DAB" id="_x0000_t32" coordsize="21600,21600" o:spt="32" o:oned="t" path="m,l21600,21600e" filled="f">
                 <v:path arrowok="t" fillok="f" o:connecttype="none"/>
@@ -218,7 +218,7 @@
               </wp:anchor>
             </w:drawing>
           </mc:Choice>
-          <mc:Fallback xmlns:w16cid="http://schemas.microsoft.com/office/word/2016/wordml/cid" xmlns:am3d="http://schemas.microsoft.com/office/drawing/2017/model3d" xmlns:aink="http://schemas.microsoft.com/office/drawing/2016/ink" xmlns:cx8="http://schemas.microsoft.com/office/drawing/2016/5/14/chartex" xmlns:cx7="http://schemas.microsoft.com/office/drawing/2016/5/13/chartex" xmlns:cx6="http://schemas.microsoft.com/office/drawing/2016/5/12/chartex" xmlns:cx5="http://schemas.microsoft.com/office/drawing/2016/5/11/chartex" xmlns:cx4="http://schemas.microsoft.com/office/drawing/2016/5/10/chartex" xmlns:cx3="http://schemas.microsoft.com/office/drawing/2016/5/9/chartex" xmlns:cx2="http://schemas.microsoft.com/office/drawing/2015/10/21/chartex">
+          <mc:Fallback xmlns:cx2="http://schemas.microsoft.com/office/drawing/2015/10/21/chartex" xmlns:cx3="http://schemas.microsoft.com/office/drawing/2016/5/9/chartex" xmlns:cx4="http://schemas.microsoft.com/office/drawing/2016/5/10/chartex" xmlns:cx5="http://schemas.microsoft.com/office/drawing/2016/5/11/chartex" xmlns:cx6="http://schemas.microsoft.com/office/drawing/2016/5/12/chartex" xmlns:cx7="http://schemas.microsoft.com/office/drawing/2016/5/13/chartex" xmlns:cx8="http://schemas.microsoft.com/office/drawing/2016/5/14/chartex" xmlns:aink="http://schemas.microsoft.com/office/drawing/2016/ink" xmlns:am3d="http://schemas.microsoft.com/office/drawing/2017/model3d" xmlns:w16cid="http://schemas.microsoft.com/office/word/2016/wordml/cid">
             <w:pict>
               <v:rect w14:anchorId="49EFDD07" id="Rectangle 2" o:spid="_x0000_s1026" style="position:absolute;margin-left:1.15pt;margin-top:71.65pt;width:73.5pt;height:224.25pt;z-index:251659264;visibility:visible;mso-wrap-style:square;mso-wrap-distance-left:9pt;mso-wrap-distance-top:0;mso-wrap-distance-right:9pt;mso-wrap-distance-bottom:0;mso-position-horizontal:absolute;mso-position-horizontal-relative:text;mso-position-vertical:absolute;mso-position-vertical-relative:text;v-text-anchor:middle" o:gfxdata="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" filled="f" strokecolor="red" strokeweight="3pt"/>
             </w:pict>
@@ -479,7 +479,7 @@
               </wp:anchor>
             </w:drawing>
           </mc:Choice>
-          <mc:Fallback xmlns:w16cid="http://schemas.microsoft.com/office/word/2016/wordml/cid" xmlns:am3d="http://schemas.microsoft.com/office/drawing/2017/model3d" xmlns:aink="http://schemas.microsoft.com/office/drawing/2016/ink" xmlns:cx8="http://schemas.microsoft.com/office/drawing/2016/5/14/chartex" xmlns:cx7="http://schemas.microsoft.com/office/drawing/2016/5/13/chartex" xmlns:cx6="http://schemas.microsoft.com/office/drawing/2016/5/12/chartex" xmlns:cx5="http://schemas.microsoft.com/office/drawing/2016/5/11/chartex" xmlns:cx4="http://schemas.microsoft.com/office/drawing/2016/5/10/chartex" xmlns:cx3="http://schemas.microsoft.com/office/drawing/2016/5/9/chartex" xmlns:cx2="http://schemas.microsoft.com/office/drawing/2015/10/21/chartex">
+          <mc:Fallback xmlns:cx2="http://schemas.microsoft.com/office/drawing/2015/10/21/chartex" xmlns:cx3="http://schemas.microsoft.com/office/drawing/2016/5/9/chartex" xmlns:cx4="http://schemas.microsoft.com/office/drawing/2016/5/10/chartex" xmlns:cx5="http://schemas.microsoft.com/office/drawing/2016/5/11/chartex" xmlns:cx6="http://schemas.microsoft.com/office/drawing/2016/5/12/chartex" xmlns:cx7="http://schemas.microsoft.com/office/drawing/2016/5/13/chartex" xmlns:cx8="http://schemas.microsoft.com/office/drawing/2016/5/14/chartex" xmlns:aink="http://schemas.microsoft.com/office/drawing/2016/ink" xmlns:am3d="http://schemas.microsoft.com/office/drawing/2017/model3d" xmlns:w16cid="http://schemas.microsoft.com/office/word/2016/wordml/cid">
             <w:pict>
               <v:shape w14:anchorId="66ECD5B8" id="Connecteur droit avec flèche 3" o:spid="_x0000_s1026" type="#_x0000_t32" style="position:absolute;margin-left:103.45pt;margin-top:230.7pt;width:8.25pt;height:30pt;flip:x y;z-index:251660288;visibility:visible;mso-wrap-style:square;mso-width-percent:0;mso-height-percent:0;mso-wrap-distance-left:9pt;mso-wrap-distance-top:0;mso-wrap-distance-right:9pt;mso-wrap-distance-bottom:0;mso-position-horizontal:absolute;mso-position-horizontal-relative:left-margin-area;mso-position-vertical:absolute;mso-position-vertical-relative:text;mso-width-percent:0;mso-height-percent:0;mso-width-relative:margin;mso-height-relative:margin" o:gfxdata="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" strokecolor="red" strokeweight="2.25pt">
                 <v:stroke endarrow="block" joinstyle="miter"/>
@@ -793,7 +793,7 @@
               </wp:anchor>
             </w:drawing>
           </mc:Choice>
-          <mc:Fallback xmlns:w16cid="http://schemas.microsoft.com/office/word/2016/wordml/cid" xmlns:am3d="http://schemas.microsoft.com/office/drawing/2017/model3d" xmlns:aink="http://schemas.microsoft.com/office/drawing/2016/ink" xmlns:cx8="http://schemas.microsoft.com/office/drawing/2016/5/14/chartex" xmlns:cx7="http://schemas.microsoft.com/office/drawing/2016/5/13/chartex" xmlns:cx6="http://schemas.microsoft.com/office/drawing/2016/5/12/chartex" xmlns:cx5="http://schemas.microsoft.com/office/drawing/2016/5/11/chartex" xmlns:cx4="http://schemas.microsoft.com/office/drawing/2016/5/10/chartex" xmlns:cx3="http://schemas.microsoft.com/office/drawing/2016/5/9/chartex" xmlns:cx2="http://schemas.microsoft.com/office/drawing/2015/10/21/chartex">
+          <mc:Fallback xmlns:cx2="http://schemas.microsoft.com/office/drawing/2015/10/21/chartex" xmlns:cx3="http://schemas.microsoft.com/office/drawing/2016/5/9/chartex" xmlns:cx4="http://schemas.microsoft.com/office/drawing/2016/5/10/chartex" xmlns:cx5="http://schemas.microsoft.com/office/drawing/2016/5/11/chartex" xmlns:cx6="http://schemas.microsoft.com/office/drawing/2016/5/12/chartex" xmlns:cx7="http://schemas.microsoft.com/office/drawing/2016/5/13/chartex" xmlns:cx8="http://schemas.microsoft.com/office/drawing/2016/5/14/chartex" xmlns:aink="http://schemas.microsoft.com/office/drawing/2016/ink" xmlns:am3d="http://schemas.microsoft.com/office/drawing/2017/model3d" xmlns:w16cid="http://schemas.microsoft.com/office/word/2016/wordml/cid">
             <w:pict>
               <v:shape w14:anchorId="5C3831F7" id="Connecteur droit avec flèche 9" o:spid="_x0000_s1026" type="#_x0000_t32" style="position:absolute;margin-left:342pt;margin-top:233.7pt;width:16.5pt;height:30pt;flip:x y;z-index:251669504;visibility:visible;mso-wrap-style:square;mso-width-percent:0;mso-height-percent:0;mso-wrap-distance-left:9pt;mso-wrap-distance-top:0;mso-wrap-distance-right:9pt;mso-wrap-distance-bottom:0;mso-position-horizontal:absolute;mso-position-horizontal-relative:left-margin-area;mso-position-vertical:absolute;mso-position-vertical-relative:text;mso-width-percent:0;mso-height-percent:0;mso-width-relative:margin;mso-height-relative:margin" o:gfxdata="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" strokecolor="#0070c0" strokeweight="3pt">
                 <v:stroke endarrow="block" joinstyle="miter"/>
@@ -877,7 +877,7 @@
               </wp:anchor>
             </w:drawing>
           </mc:Choice>
-          <mc:Fallback xmlns:w16cid="http://schemas.microsoft.com/office/word/2016/wordml/cid" xmlns:am3d="http://schemas.microsoft.com/office/drawing/2017/model3d" xmlns:aink="http://schemas.microsoft.com/office/drawing/2016/ink" xmlns:cx8="http://schemas.microsoft.com/office/drawing/2016/5/14/chartex" xmlns:cx7="http://schemas.microsoft.com/office/drawing/2016/5/13/chartex" xmlns:cx6="http://schemas.microsoft.com/office/drawing/2016/5/12/chartex" xmlns:cx5="http://schemas.microsoft.com/office/drawing/2016/5/11/chartex" xmlns:cx4="http://schemas.microsoft.com/office/drawing/2016/5/10/chartex" xmlns:cx3="http://schemas.microsoft.com/office/drawing/2016/5/9/chartex" xmlns:cx2="http://schemas.microsoft.com/office/drawing/2015/10/21/chartex">
+          <mc:Fallback xmlns:cx2="http://schemas.microsoft.com/office/drawing/2015/10/21/chartex" xmlns:cx3="http://schemas.microsoft.com/office/drawing/2016/5/9/chartex" xmlns:cx4="http://schemas.microsoft.com/office/drawing/2016/5/10/chartex" xmlns:cx5="http://schemas.microsoft.com/office/drawing/2016/5/11/chartex" xmlns:cx6="http://schemas.microsoft.com/office/drawing/2016/5/12/chartex" xmlns:cx7="http://schemas.microsoft.com/office/drawing/2016/5/13/chartex" xmlns:cx8="http://schemas.microsoft.com/office/drawing/2016/5/14/chartex" xmlns:aink="http://schemas.microsoft.com/office/drawing/2016/ink" xmlns:am3d="http://schemas.microsoft.com/office/drawing/2017/model3d" xmlns:w16cid="http://schemas.microsoft.com/office/word/2016/wordml/cid">
             <w:pict>
               <v:rect w14:anchorId="393C8472" id="Rectangle 8" o:spid="_x0000_s1026" style="position:absolute;margin-left:86.65pt;margin-top:46.2pt;width:261pt;height:182.25pt;z-index:251667456;visibility:visible;mso-wrap-style:square;mso-width-percent:0;mso-height-percent:0;mso-wrap-distance-left:9pt;mso-wrap-distance-top:0;mso-wrap-distance-right:9pt;mso-wrap-distance-bottom:0;mso-position-horizontal:absolute;mso-position-horizontal-relative:text;mso-position-vertical:absolute;mso-position-vertical-relative:text;mso-width-percent:0;mso-height-percent:0;mso-width-relative:margin;mso-height-relative:margin;v-text-anchor:middle" o:gfxdata="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" filled="f" strokecolor="#0070c0" strokeweight="3pt"/>
             </w:pict>
@@ -7494,12 +7494,7 @@
                         <w:txbxContent>
                           <w:p>
                             <w:r>
-                              <w:t>Une recherche peut aboutir à une liste de plusieurs jeux pui</w:t>
-                            </w:r>
-                            <w:bookmarkStart w:id="0" w:name="_GoBack"/>
-                            <w:bookmarkEnd w:id="0"/>
-                            <w:r>
-                              <w:t xml:space="preserve">sque c’est possible de chercher avec le nom du jeu, un créateur spécifique </w:t>
+                              <w:t xml:space="preserve">Une recherche peut aboutir à une liste de plusieurs jeux puisque c’est possible de chercher avec le nom du jeu, un créateur spécifique </w:t>
                             </w:r>
                             <w:r>
                               <w:t>par exemple.</w:t>
@@ -8125,12 +8120,458 @@
       <w:pPr>
         <w:jc w:val="center"/>
       </w:pPr>
+      <w:r>
+        <w:rPr>
+          <w:noProof/>
+          <w:lang w:eastAsia="fr-FR"/>
+        </w:rPr>
+        <w:lastRenderedPageBreak/>
+        <mc:AlternateContent>
+          <mc:Choice Requires="wps">
+            <w:drawing>
+              <wp:anchor distT="0" distB="0" distL="114300" distR="114300" simplePos="0" relativeHeight="251758592" behindDoc="0" locked="0" layoutInCell="1" allowOverlap="1">
+                <wp:simplePos x="0" y="0"/>
+                <wp:positionH relativeFrom="column">
+                  <wp:posOffset>2351405</wp:posOffset>
+                </wp:positionH>
+                <wp:positionV relativeFrom="paragraph">
+                  <wp:posOffset>-509435</wp:posOffset>
+                </wp:positionV>
+                <wp:extent cx="2839028" cy="608036"/>
+                <wp:effectExtent l="19050" t="19050" r="0" b="40005"/>
+                <wp:wrapNone/>
+                <wp:docPr id="30" name="Forme libre 30"/>
+                <wp:cNvGraphicFramePr/>
+                <a:graphic xmlns:a="http://schemas.openxmlformats.org/drawingml/2006/main">
+                  <a:graphicData uri="http://schemas.microsoft.com/office/word/2010/wordprocessingShape">
+                    <wps:wsp>
+                      <wps:cNvSpPr/>
+                      <wps:spPr>
+                        <a:xfrm>
+                          <a:off x="0" y="0"/>
+                          <a:ext cx="2839028" cy="608036"/>
+                        </a:xfrm>
+                        <a:custGeom>
+                          <a:avLst/>
+                          <a:gdLst>
+                            <a:gd name="connsiteX0" fmla="*/ 0 w 2839028"/>
+                            <a:gd name="connsiteY0" fmla="*/ 371640 h 608036"/>
+                            <a:gd name="connsiteX1" fmla="*/ 774700 w 2839028"/>
+                            <a:gd name="connsiteY1" fmla="*/ 3340 h 608036"/>
+                            <a:gd name="connsiteX2" fmla="*/ 2679700 w 2839028"/>
+                            <a:gd name="connsiteY2" fmla="*/ 562140 h 608036"/>
+                            <a:gd name="connsiteX3" fmla="*/ 2730500 w 2839028"/>
+                            <a:gd name="connsiteY3" fmla="*/ 574840 h 608036"/>
+                          </a:gdLst>
+                          <a:ahLst/>
+                          <a:cxnLst>
+                            <a:cxn ang="0">
+                              <a:pos x="connsiteX0" y="connsiteY0"/>
+                            </a:cxn>
+                            <a:cxn ang="0">
+                              <a:pos x="connsiteX1" y="connsiteY1"/>
+                            </a:cxn>
+                            <a:cxn ang="0">
+                              <a:pos x="connsiteX2" y="connsiteY2"/>
+                            </a:cxn>
+                            <a:cxn ang="0">
+                              <a:pos x="connsiteX3" y="connsiteY3"/>
+                            </a:cxn>
+                          </a:cxnLst>
+                          <a:rect l="l" t="t" r="r" b="b"/>
+                          <a:pathLst>
+                            <a:path w="2839028" h="608036">
+                              <a:moveTo>
+                                <a:pt x="0" y="371640"/>
+                              </a:moveTo>
+                              <a:cubicBezTo>
+                                <a:pt x="164041" y="171615"/>
+                                <a:pt x="328083" y="-28410"/>
+                                <a:pt x="774700" y="3340"/>
+                              </a:cubicBezTo>
+                              <a:cubicBezTo>
+                                <a:pt x="1221317" y="35090"/>
+                                <a:pt x="2353733" y="466890"/>
+                                <a:pt x="2679700" y="562140"/>
+                              </a:cubicBezTo>
+                              <a:cubicBezTo>
+                                <a:pt x="3005667" y="657390"/>
+                                <a:pt x="2730500" y="574840"/>
+                                <a:pt x="2730500" y="574840"/>
+                              </a:cubicBezTo>
+                            </a:path>
+                          </a:pathLst>
+                        </a:custGeom>
+                        <a:noFill/>
+                        <a:ln w="38100">
+                          <a:solidFill>
+                            <a:srgbClr val="92D050"/>
+                          </a:solidFill>
+                          <a:headEnd type="none"/>
+                          <a:tailEnd type="triangle"/>
+                        </a:ln>
+                      </wps:spPr>
+                      <wps:style>
+                        <a:lnRef idx="2">
+                          <a:schemeClr val="accent1">
+                            <a:shade val="50000"/>
+                          </a:schemeClr>
+                        </a:lnRef>
+                        <a:fillRef idx="1">
+                          <a:schemeClr val="accent1"/>
+                        </a:fillRef>
+                        <a:effectRef idx="0">
+                          <a:schemeClr val="accent1"/>
+                        </a:effectRef>
+                        <a:fontRef idx="minor">
+                          <a:schemeClr val="lt1"/>
+                        </a:fontRef>
+                      </wps:style>
+                      <wps:bodyPr rot="0" spcFirstLastPara="0" vertOverflow="overflow" horzOverflow="overflow" vert="horz" wrap="square" lIns="91440" tIns="45720" rIns="91440" bIns="45720" numCol="1" spcCol="0" rtlCol="0" fromWordArt="0" anchor="ctr" anchorCtr="0" forceAA="0" compatLnSpc="1">
+                        <a:prstTxWarp prst="textNoShape">
+                          <a:avLst/>
+                        </a:prstTxWarp>
+                        <a:noAutofit/>
+                      </wps:bodyPr>
+                    </wps:wsp>
+                  </a:graphicData>
+                </a:graphic>
+              </wp:anchor>
+            </w:drawing>
+          </mc:Choice>
+          <mc:Fallback>
+            <w:pict>
+              <v:shape w14:anchorId="6BFCD756" id="Forme libre 30" o:spid="_x0000_s1026" style="position:absolute;margin-left:185.15pt;margin-top:-40.1pt;width:223.55pt;height:47.9pt;z-index:251758592;visibility:visible;mso-wrap-style:square;mso-wrap-distance-left:9pt;mso-wrap-distance-top:0;mso-wrap-distance-right:9pt;mso-wrap-distance-bottom:0;mso-position-horizontal:absolute;mso-position-horizontal-relative:text;mso-position-vertical:absolute;mso-position-vertical-relative:text;v-text-anchor:middle" coordsize="2839028,608036" o:gfxdata="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" path="m,371640c164041,171615,328083,-28410,774700,3340v446617,31750,1579033,463550,1905000,558800c3005667,657390,2730500,574840,2730500,574840e" filled="f" strokecolor="#92d050" strokeweight="3pt">
+                <v:stroke endarrow="block" joinstyle="miter"/>
+                <v:path arrowok="t" o:connecttype="custom" o:connectlocs="0,371640;774700,3340;2679700,562140;2730500,574840" o:connectangles="0,0,0,0"/>
+              </v:shape>
+            </w:pict>
+          </mc:Fallback>
+        </mc:AlternateContent>
+      </w:r>
+      <w:r>
+        <w:rPr>
+          <w:noProof/>
+          <w:lang w:eastAsia="fr-FR"/>
+        </w:rPr>
+        <w:drawing>
+          <wp:anchor distT="0" distB="0" distL="114300" distR="114300" simplePos="0" relativeHeight="251756544" behindDoc="1" locked="0" layoutInCell="1" allowOverlap="1" wp14:anchorId="3F2F8C0F" wp14:editId="1E1CF524">
+            <wp:simplePos x="0" y="0"/>
+            <wp:positionH relativeFrom="margin">
+              <wp:align>left</wp:align>
+            </wp:positionH>
+            <wp:positionV relativeFrom="paragraph">
+              <wp:posOffset>281306</wp:posOffset>
+            </wp:positionV>
+            <wp:extent cx="2908300" cy="2524524"/>
+            <wp:effectExtent l="0" t="0" r="6350" b="9525"/>
+            <wp:wrapNone/>
+            <wp:docPr id="1" name="Image 1"/>
+            <wp:cNvGraphicFramePr>
+              <a:graphicFrameLocks xmlns:a="http://schemas.openxmlformats.org/drawingml/2006/main" noChangeAspect="1"/>
+            </wp:cNvGraphicFramePr>
+            <a:graphic xmlns:a="http://schemas.openxmlformats.org/drawingml/2006/main">
+              <a:graphicData uri="http://schemas.openxmlformats.org/drawingml/2006/picture">
+                <pic:pic xmlns:pic="http://schemas.openxmlformats.org/drawingml/2006/picture">
+                  <pic:nvPicPr>
+                    <pic:cNvPr id="0" name="Picture 1"/>
+                    <pic:cNvPicPr>
+                      <a:picLocks noChangeAspect="1" noChangeArrowheads="1"/>
+                    </pic:cNvPicPr>
+                  </pic:nvPicPr>
+                  <pic:blipFill>
+                    <a:blip r:embed="rId5" cstate="print">
+                      <a:extLst>
+                        <a:ext uri="{28A0092B-C50C-407E-A947-70E740481C1C}">
+                          <a14:useLocalDpi xmlns:a14="http://schemas.microsoft.com/office/drawing/2010/main" val="0"/>
+                        </a:ext>
+                      </a:extLst>
+                    </a:blip>
+                    <a:srcRect/>
+                    <a:stretch>
+                      <a:fillRect/>
+                    </a:stretch>
+                  </pic:blipFill>
+                  <pic:spPr bwMode="auto">
+                    <a:xfrm>
+                      <a:off x="0" y="0"/>
+                      <a:ext cx="2908300" cy="2524524"/>
+                    </a:xfrm>
+                    <a:prstGeom prst="rect">
+                      <a:avLst/>
+                    </a:prstGeom>
+                    <a:noFill/>
+                    <a:ln>
+                      <a:noFill/>
+                    </a:ln>
+                  </pic:spPr>
+                </pic:pic>
+              </a:graphicData>
+            </a:graphic>
+            <wp14:sizeRelH relativeFrom="page">
+              <wp14:pctWidth>0</wp14:pctWidth>
+            </wp14:sizeRelH>
+            <wp14:sizeRelV relativeFrom="page">
+              <wp14:pctHeight>0</wp14:pctHeight>
+            </wp14:sizeRelV>
+          </wp:anchor>
+        </w:drawing>
+      </w:r>
     </w:p>
     <w:p>
       <w:r>
+        <w:rPr>
+          <w:noProof/>
+          <w:lang w:eastAsia="fr-FR"/>
+        </w:rPr>
+        <mc:AlternateContent>
+          <mc:Choice Requires="wps">
+            <w:drawing>
+              <wp:anchor distT="0" distB="0" distL="114300" distR="114300" simplePos="0" relativeHeight="251759616" behindDoc="0" locked="0" layoutInCell="1" allowOverlap="1">
+                <wp:simplePos x="0" y="0"/>
+                <wp:positionH relativeFrom="column">
+                  <wp:posOffset>776605</wp:posOffset>
+                </wp:positionH>
+                <wp:positionV relativeFrom="paragraph">
+                  <wp:posOffset>2980055</wp:posOffset>
+                </wp:positionV>
+                <wp:extent cx="2641600" cy="850900"/>
+                <wp:effectExtent l="19050" t="19050" r="25400" b="25400"/>
+                <wp:wrapNone/>
+                <wp:docPr id="40" name="Zone de texte 40"/>
+                <wp:cNvGraphicFramePr/>
+                <a:graphic xmlns:a="http://schemas.openxmlformats.org/drawingml/2006/main">
+                  <a:graphicData uri="http://schemas.microsoft.com/office/word/2010/wordprocessingShape">
+                    <wps:wsp>
+                      <wps:cNvSpPr txBox="1"/>
+                      <wps:spPr>
+                        <a:xfrm>
+                          <a:off x="0" y="0"/>
+                          <a:ext cx="2641600" cy="850900"/>
+                        </a:xfrm>
+                        <a:prstGeom prst="rect">
+                          <a:avLst/>
+                        </a:prstGeom>
+                        <a:solidFill>
+                          <a:schemeClr val="lt1"/>
+                        </a:solidFill>
+                        <a:ln w="38100">
+                          <a:solidFill>
+                            <a:srgbClr val="92D050"/>
+                          </a:solidFill>
+                        </a:ln>
+                      </wps:spPr>
+                      <wps:txbx>
+                        <w:txbxContent>
+                          <w:p>
+                            <w:r>
+                              <w:t xml:space="preserve">Cliquer sur l’icône des Favoris conduit l’utilisateur vers une vue avec la liste de ses </w:t>
+                            </w:r>
+                            <w:r>
+                              <w:t>favoris</w:t>
+                            </w:r>
+                            <w:r>
+                              <w:t>.</w:t>
+                            </w:r>
+                            <w:bookmarkStart w:id="0" w:name="_GoBack"/>
+                            <w:bookmarkEnd w:id="0"/>
+                          </w:p>
+                        </w:txbxContent>
+                      </wps:txbx>
+                      <wps:bodyPr rot="0" spcFirstLastPara="0" vertOverflow="overflow" horzOverflow="overflow" vert="horz" wrap="square" lIns="91440" tIns="45720" rIns="91440" bIns="45720" numCol="1" spcCol="0" rtlCol="0" fromWordArt="0" anchor="t" anchorCtr="0" forceAA="0" compatLnSpc="1">
+                        <a:prstTxWarp prst="textNoShape">
+                          <a:avLst/>
+                        </a:prstTxWarp>
+                        <a:noAutofit/>
+                      </wps:bodyPr>
+                    </wps:wsp>
+                  </a:graphicData>
+                </a:graphic>
+                <wp14:sizeRelH relativeFrom="margin">
+                  <wp14:pctWidth>0</wp14:pctWidth>
+                </wp14:sizeRelH>
+                <wp14:sizeRelV relativeFrom="margin">
+                  <wp14:pctHeight>0</wp14:pctHeight>
+                </wp14:sizeRelV>
+              </wp:anchor>
+            </w:drawing>
+          </mc:Choice>
+          <mc:Fallback>
+            <w:pict>
+              <v:shapetype id="_x0000_t202" coordsize="21600,21600" o:spt="202" path="m,l,21600r21600,l21600,xe">
+                <v:stroke joinstyle="miter"/>
+                <v:path gradientshapeok="t" o:connecttype="rect"/>
+              </v:shapetype>
+              <v:shape id="Zone de texte 40" o:spid="_x0000_s1056" type="#_x0000_t202" style="position:absolute;margin-left:61.15pt;margin-top:234.65pt;width:208pt;height:67pt;z-index:251759616;visibility:visible;mso-wrap-style:square;mso-width-percent:0;mso-height-percent:0;mso-wrap-distance-left:9pt;mso-wrap-distance-top:0;mso-wrap-distance-right:9pt;mso-wrap-distance-bottom:0;mso-position-horizontal:absolute;mso-position-horizontal-relative:text;mso-position-vertical:absolute;mso-position-vertical-relative:text;mso-width-percent:0;mso-height-percent:0;mso-width-relative:margin;mso-height-relative:margin;v-text-anchor:top" o:gfxdata="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" fillcolor="white [3201]" strokecolor="#92d050" strokeweight="3pt">
+                <v:textbox>
+                  <w:txbxContent>
+                    <w:p>
+                      <w:r>
+                        <w:t xml:space="preserve">Cliquer sur l’icône des Favoris conduit l’utilisateur vers une vue avec la liste de ses </w:t>
+                      </w:r>
+                      <w:r>
+                        <w:t>favoris</w:t>
+                      </w:r>
+                      <w:r>
+                        <w:t>.</w:t>
+                      </w:r>
+                      <w:bookmarkStart w:id="1" w:name="_GoBack"/>
+                      <w:bookmarkEnd w:id="1"/>
+                    </w:p>
+                  </w:txbxContent>
+                </v:textbox>
+              </v:shape>
+            </w:pict>
+          </mc:Fallback>
+        </mc:AlternateContent>
+      </w:r>
+      <w:r>
+        <w:rPr>
+          <w:noProof/>
+          <w:lang w:eastAsia="fr-FR"/>
+        </w:rPr>
+        <mc:AlternateContent>
+          <mc:Choice Requires="wps">
+            <w:drawing>
+              <wp:anchor distT="0" distB="0" distL="114300" distR="114300" simplePos="0" relativeHeight="251757568" behindDoc="0" locked="0" layoutInCell="1" allowOverlap="1">
+                <wp:simplePos x="0" y="0"/>
+                <wp:positionH relativeFrom="column">
+                  <wp:posOffset>2427605</wp:posOffset>
+                </wp:positionH>
+                <wp:positionV relativeFrom="paragraph">
+                  <wp:posOffset>20955</wp:posOffset>
+                </wp:positionV>
+                <wp:extent cx="457200" cy="431800"/>
+                <wp:effectExtent l="19050" t="19050" r="19050" b="25400"/>
+                <wp:wrapNone/>
+                <wp:docPr id="7" name="Rectangle 7"/>
+                <wp:cNvGraphicFramePr/>
+                <a:graphic xmlns:a="http://schemas.openxmlformats.org/drawingml/2006/main">
+                  <a:graphicData uri="http://schemas.microsoft.com/office/word/2010/wordprocessingShape">
+                    <wps:wsp>
+                      <wps:cNvSpPr/>
+                      <wps:spPr>
+                        <a:xfrm>
+                          <a:off x="0" y="0"/>
+                          <a:ext cx="457200" cy="431800"/>
+                        </a:xfrm>
+                        <a:prstGeom prst="rect">
+                          <a:avLst/>
+                        </a:prstGeom>
+                        <a:noFill/>
+                        <a:ln w="38100">
+                          <a:solidFill>
+                            <a:srgbClr val="92D050"/>
+                          </a:solidFill>
+                        </a:ln>
+                      </wps:spPr>
+                      <wps:style>
+                        <a:lnRef idx="2">
+                          <a:schemeClr val="accent1">
+                            <a:shade val="50000"/>
+                          </a:schemeClr>
+                        </a:lnRef>
+                        <a:fillRef idx="1">
+                          <a:schemeClr val="accent1"/>
+                        </a:fillRef>
+                        <a:effectRef idx="0">
+                          <a:schemeClr val="accent1"/>
+                        </a:effectRef>
+                        <a:fontRef idx="minor">
+                          <a:schemeClr val="lt1"/>
+                        </a:fontRef>
+                      </wps:style>
+                      <wps:bodyPr rot="0" spcFirstLastPara="0" vertOverflow="overflow" horzOverflow="overflow" vert="horz" wrap="square" lIns="91440" tIns="45720" rIns="91440" bIns="45720" numCol="1" spcCol="0" rtlCol="0" fromWordArt="0" anchor="ctr" anchorCtr="0" forceAA="0" compatLnSpc="1">
+                        <a:prstTxWarp prst="textNoShape">
+                          <a:avLst/>
+                        </a:prstTxWarp>
+                        <a:noAutofit/>
+                      </wps:bodyPr>
+                    </wps:wsp>
+                  </a:graphicData>
+                </a:graphic>
+                <wp14:sizeRelH relativeFrom="margin">
+                  <wp14:pctWidth>0</wp14:pctWidth>
+                </wp14:sizeRelH>
+                <wp14:sizeRelV relativeFrom="margin">
+                  <wp14:pctHeight>0</wp14:pctHeight>
+                </wp14:sizeRelV>
+              </wp:anchor>
+            </w:drawing>
+          </mc:Choice>
+          <mc:Fallback>
+            <w:pict>
+              <v:rect w14:anchorId="48C06AC5" id="Rectangle 7" o:spid="_x0000_s1026" style="position:absolute;margin-left:191.15pt;margin-top:1.65pt;width:36pt;height:34pt;z-index:251757568;visibility:visible;mso-wrap-style:square;mso-width-percent:0;mso-height-percent:0;mso-wrap-distance-left:9pt;mso-wrap-distance-top:0;mso-wrap-distance-right:9pt;mso-wrap-distance-bottom:0;mso-position-horizontal:absolute;mso-position-horizontal-relative:text;mso-position-vertical:absolute;mso-position-vertical-relative:text;mso-width-percent:0;mso-height-percent:0;mso-width-relative:margin;mso-height-relative:margin;v-text-anchor:middle" o:gfxdata="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" filled="f" strokecolor="#92d050" strokeweight="3pt"/>
+            </w:pict>
+          </mc:Fallback>
+        </mc:AlternateContent>
+      </w:r>
+      <w:r>
+        <w:rPr>
+          <w:noProof/>
+          <w:lang w:eastAsia="fr-FR"/>
+        </w:rPr>
+        <w:t xml:space="preserve">                                                                                                                                           </w:t>
+      </w:r>
+      <w:r>
+        <w:rPr>
+          <w:noProof/>
+          <w:lang w:eastAsia="fr-FR"/>
+        </w:rPr>
+        <w:drawing>
+          <wp:inline distT="0" distB="0" distL="0" distR="0" wp14:anchorId="09087CED" wp14:editId="25AD441A">
+            <wp:extent cx="3257548" cy="2743200"/>
+            <wp:effectExtent l="0" t="0" r="635" b="0"/>
+            <wp:docPr id="16" name="Image 16" descr="C:\Users\mathi\Desktop\Vivedex\franchise_jeu.png"/>
+            <wp:cNvGraphicFramePr>
+              <a:graphicFrameLocks xmlns:a="http://schemas.openxmlformats.org/drawingml/2006/main" noChangeAspect="1"/>
+            </wp:cNvGraphicFramePr>
+            <a:graphic xmlns:a="http://schemas.openxmlformats.org/drawingml/2006/main">
+              <a:graphicData uri="http://schemas.openxmlformats.org/drawingml/2006/picture">
+                <pic:pic xmlns:pic="http://schemas.openxmlformats.org/drawingml/2006/picture">
+                  <pic:nvPicPr>
+                    <pic:cNvPr id="0" name="Picture 8" descr="C:\Users\mathi\Desktop\Vivedex\franchise_jeu.png"/>
+                    <pic:cNvPicPr>
+                      <a:picLocks noChangeAspect="1" noChangeArrowheads="1"/>
+                    </pic:cNvPicPr>
+                  </pic:nvPicPr>
+                  <pic:blipFill>
+                    <a:blip r:embed="rId7">
+                      <a:extLst>
+                        <a:ext uri="{28A0092B-C50C-407E-A947-70E740481C1C}">
+                          <a14:useLocalDpi xmlns:a14="http://schemas.microsoft.com/office/drawing/2010/main" val="0"/>
+                        </a:ext>
+                      </a:extLst>
+                    </a:blip>
+                    <a:srcRect/>
+                    <a:stretch>
+                      <a:fillRect/>
+                    </a:stretch>
+                  </pic:blipFill>
+                  <pic:spPr bwMode="auto">
+                    <a:xfrm>
+                      <a:off x="0" y="0"/>
+                      <a:ext cx="3311320" cy="2788482"/>
+                    </a:xfrm>
+                    <a:prstGeom prst="rect">
+                      <a:avLst/>
+                    </a:prstGeom>
+                    <a:noFill/>
+                    <a:ln>
+                      <a:noFill/>
+                    </a:ln>
+                  </pic:spPr>
+                </pic:pic>
+              </a:graphicData>
+            </a:graphic>
+          </wp:inline>
+        </w:drawing>
+      </w:r>
+      <w:r>
         <w:br w:type="page"/>
       </w:r>
     </w:p>
+    <w:p/>
     <w:p>
       <w:pPr>
         <w:jc w:val="center"/>
@@ -8968,7 +9409,7 @@
 </file>
 
 <file path=customXml/itemProps1.xml><?xml version="1.0" encoding="utf-8"?>
-<ds:datastoreItem xmlns:ds="http://schemas.openxmlformats.org/officeDocument/2006/customXml" ds:itemID="{FF35284C-7303-4659-8379-45D5530DDAEE}">
+<ds:datastoreItem xmlns:ds="http://schemas.openxmlformats.org/officeDocument/2006/customXml" ds:itemID="{35E9D83A-E67B-40E3-A77E-F44AEF8DB988}">
   <ds:schemaRefs>
     <ds:schemaRef ds:uri="http://schemas.openxmlformats.org/officeDocument/2006/bibliography"/>
   </ds:schemaRefs>

</xml_diff>

<commit_message>
ajout d'un storyboard dans travail pour corriger dit moi ce que tu en penses
</commit_message>
<xml_diff>
--- a/Travail/Description_Sketchs.docx
+++ b/Travail/Description_Sketchs.docx
@@ -139,7 +139,7 @@
               </wp:anchor>
             </w:drawing>
           </mc:Choice>
-          <mc:Fallback xmlns:w16cid="http://schemas.microsoft.com/office/word/2016/wordml/cid" xmlns:am3d="http://schemas.microsoft.com/office/drawing/2017/model3d" xmlns:aink="http://schemas.microsoft.com/office/drawing/2016/ink" xmlns:cx8="http://schemas.microsoft.com/office/drawing/2016/5/14/chartex" xmlns:cx7="http://schemas.microsoft.com/office/drawing/2016/5/13/chartex" xmlns:cx6="http://schemas.microsoft.com/office/drawing/2016/5/12/chartex" xmlns:cx5="http://schemas.microsoft.com/office/drawing/2016/5/11/chartex" xmlns:cx4="http://schemas.microsoft.com/office/drawing/2016/5/10/chartex" xmlns:cx3="http://schemas.microsoft.com/office/drawing/2016/5/9/chartex" xmlns:cx2="http://schemas.microsoft.com/office/drawing/2015/10/21/chartex">
+          <mc:Fallback xmlns:cx2="http://schemas.microsoft.com/office/drawing/2015/10/21/chartex" xmlns:cx3="http://schemas.microsoft.com/office/drawing/2016/5/9/chartex" xmlns:cx4="http://schemas.microsoft.com/office/drawing/2016/5/10/chartex" xmlns:cx5="http://schemas.microsoft.com/office/drawing/2016/5/11/chartex" xmlns:cx6="http://schemas.microsoft.com/office/drawing/2016/5/12/chartex" xmlns:cx7="http://schemas.microsoft.com/office/drawing/2016/5/13/chartex" xmlns:cx8="http://schemas.microsoft.com/office/drawing/2016/5/14/chartex" xmlns:aink="http://schemas.microsoft.com/office/drawing/2016/ink" xmlns:am3d="http://schemas.microsoft.com/office/drawing/2017/model3d" xmlns:w16cid="http://schemas.microsoft.com/office/word/2016/wordml/cid">
             <w:pict>
               <v:shapetype w14:anchorId="253E3DAB" id="_x0000_t32" coordsize="21600,21600" o:spt="32" o:oned="t" path="m,l21600,21600e" filled="f">
                 <v:path arrowok="t" fillok="f" o:connecttype="none"/>
@@ -218,7 +218,7 @@
               </wp:anchor>
             </w:drawing>
           </mc:Choice>
-          <mc:Fallback xmlns:w16cid="http://schemas.microsoft.com/office/word/2016/wordml/cid" xmlns:am3d="http://schemas.microsoft.com/office/drawing/2017/model3d" xmlns:aink="http://schemas.microsoft.com/office/drawing/2016/ink" xmlns:cx8="http://schemas.microsoft.com/office/drawing/2016/5/14/chartex" xmlns:cx7="http://schemas.microsoft.com/office/drawing/2016/5/13/chartex" xmlns:cx6="http://schemas.microsoft.com/office/drawing/2016/5/12/chartex" xmlns:cx5="http://schemas.microsoft.com/office/drawing/2016/5/11/chartex" xmlns:cx4="http://schemas.microsoft.com/office/drawing/2016/5/10/chartex" xmlns:cx3="http://schemas.microsoft.com/office/drawing/2016/5/9/chartex" xmlns:cx2="http://schemas.microsoft.com/office/drawing/2015/10/21/chartex">
+          <mc:Fallback xmlns:cx2="http://schemas.microsoft.com/office/drawing/2015/10/21/chartex" xmlns:cx3="http://schemas.microsoft.com/office/drawing/2016/5/9/chartex" xmlns:cx4="http://schemas.microsoft.com/office/drawing/2016/5/10/chartex" xmlns:cx5="http://schemas.microsoft.com/office/drawing/2016/5/11/chartex" xmlns:cx6="http://schemas.microsoft.com/office/drawing/2016/5/12/chartex" xmlns:cx7="http://schemas.microsoft.com/office/drawing/2016/5/13/chartex" xmlns:cx8="http://schemas.microsoft.com/office/drawing/2016/5/14/chartex" xmlns:aink="http://schemas.microsoft.com/office/drawing/2016/ink" xmlns:am3d="http://schemas.microsoft.com/office/drawing/2017/model3d" xmlns:w16cid="http://schemas.microsoft.com/office/word/2016/wordml/cid">
             <w:pict>
               <v:rect w14:anchorId="49EFDD07" id="Rectangle 2" o:spid="_x0000_s1026" style="position:absolute;margin-left:1.15pt;margin-top:71.65pt;width:73.5pt;height:224.25pt;z-index:251659264;visibility:visible;mso-wrap-style:square;mso-wrap-distance-left:9pt;mso-wrap-distance-top:0;mso-wrap-distance-right:9pt;mso-wrap-distance-bottom:0;mso-position-horizontal:absolute;mso-position-horizontal-relative:text;mso-position-vertical:absolute;mso-position-vertical-relative:text;v-text-anchor:middle" o:gfxdata="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" filled="f" strokecolor="red" strokeweight="3pt"/>
             </w:pict>
@@ -272,11 +272,9 @@
                       <wps:txbx>
                         <w:txbxContent>
                           <w:p>
-                            <w:bookmarkStart w:id="0" w:name="_GoBack"/>
                             <w:r>
                               <w:t>Cette icône donne l’accès à l’onglets des Favoris. Il se trouve sur toutes les vues de l’application. Il suffit à l’utilisateur de cliquer dessus pour avoir accès à ses favoris</w:t>
                             </w:r>
-                            <w:bookmarkEnd w:id="0"/>
                           </w:p>
                         </w:txbxContent>
                       </wps:txbx>
@@ -386,7 +384,7 @@
               </wp:anchor>
             </w:drawing>
           </mc:Choice>
-          <mc:Fallback xmlns:w16cid="http://schemas.microsoft.com/office/word/2016/wordml/cid" xmlns:am3d="http://schemas.microsoft.com/office/drawing/2017/model3d" xmlns:aink="http://schemas.microsoft.com/office/drawing/2016/ink" xmlns:cx8="http://schemas.microsoft.com/office/drawing/2016/5/14/chartex" xmlns:cx7="http://schemas.microsoft.com/office/drawing/2016/5/13/chartex" xmlns:cx6="http://schemas.microsoft.com/office/drawing/2016/5/12/chartex" xmlns:cx5="http://schemas.microsoft.com/office/drawing/2016/5/11/chartex" xmlns:cx4="http://schemas.microsoft.com/office/drawing/2016/5/10/chartex" xmlns:cx3="http://schemas.microsoft.com/office/drawing/2016/5/9/chartex" xmlns:cx2="http://schemas.microsoft.com/office/drawing/2015/10/21/chartex">
+          <mc:Fallback xmlns:cx2="http://schemas.microsoft.com/office/drawing/2015/10/21/chartex" xmlns:cx3="http://schemas.microsoft.com/office/drawing/2016/5/9/chartex" xmlns:cx4="http://schemas.microsoft.com/office/drawing/2016/5/10/chartex" xmlns:cx5="http://schemas.microsoft.com/office/drawing/2016/5/11/chartex" xmlns:cx6="http://schemas.microsoft.com/office/drawing/2016/5/12/chartex" xmlns:cx7="http://schemas.microsoft.com/office/drawing/2016/5/13/chartex" xmlns:cx8="http://schemas.microsoft.com/office/drawing/2016/5/14/chartex" xmlns:aink="http://schemas.microsoft.com/office/drawing/2016/ink" xmlns:am3d="http://schemas.microsoft.com/office/drawing/2017/model3d" xmlns:w16cid="http://schemas.microsoft.com/office/word/2016/wordml/cid">
             <w:pict>
               <v:shape w14:anchorId="66ECD5B8" id="Connecteur droit avec flèche 3" o:spid="_x0000_s1026" type="#_x0000_t32" style="position:absolute;margin-left:103.45pt;margin-top:230.7pt;width:8.25pt;height:30pt;flip:x y;z-index:251660288;visibility:visible;mso-wrap-style:square;mso-width-percent:0;mso-height-percent:0;mso-wrap-distance-left:9pt;mso-wrap-distance-top:0;mso-wrap-distance-right:9pt;mso-wrap-distance-bottom:0;mso-position-horizontal:absolute;mso-position-horizontal-relative:left-margin-area;mso-position-vertical:absolute;mso-position-vertical-relative:text;mso-width-percent:0;mso-height-percent:0;mso-width-relative:margin;mso-height-relative:margin" o:gfxdata="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" strokecolor="red" strokeweight="2.25pt">
                 <v:stroke endarrow="block" joinstyle="miter"/>
@@ -700,7 +698,7 @@
               </wp:anchor>
             </w:drawing>
           </mc:Choice>
-          <mc:Fallback xmlns:w16cid="http://schemas.microsoft.com/office/word/2016/wordml/cid" xmlns:am3d="http://schemas.microsoft.com/office/drawing/2017/model3d" xmlns:aink="http://schemas.microsoft.com/office/drawing/2016/ink" xmlns:cx8="http://schemas.microsoft.com/office/drawing/2016/5/14/chartex" xmlns:cx7="http://schemas.microsoft.com/office/drawing/2016/5/13/chartex" xmlns:cx6="http://schemas.microsoft.com/office/drawing/2016/5/12/chartex" xmlns:cx5="http://schemas.microsoft.com/office/drawing/2016/5/11/chartex" xmlns:cx4="http://schemas.microsoft.com/office/drawing/2016/5/10/chartex" xmlns:cx3="http://schemas.microsoft.com/office/drawing/2016/5/9/chartex" xmlns:cx2="http://schemas.microsoft.com/office/drawing/2015/10/21/chartex">
+          <mc:Fallback xmlns:cx2="http://schemas.microsoft.com/office/drawing/2015/10/21/chartex" xmlns:cx3="http://schemas.microsoft.com/office/drawing/2016/5/9/chartex" xmlns:cx4="http://schemas.microsoft.com/office/drawing/2016/5/10/chartex" xmlns:cx5="http://schemas.microsoft.com/office/drawing/2016/5/11/chartex" xmlns:cx6="http://schemas.microsoft.com/office/drawing/2016/5/12/chartex" xmlns:cx7="http://schemas.microsoft.com/office/drawing/2016/5/13/chartex" xmlns:cx8="http://schemas.microsoft.com/office/drawing/2016/5/14/chartex" xmlns:aink="http://schemas.microsoft.com/office/drawing/2016/ink" xmlns:am3d="http://schemas.microsoft.com/office/drawing/2017/model3d" xmlns:w16cid="http://schemas.microsoft.com/office/word/2016/wordml/cid">
             <w:pict>
               <v:shape w14:anchorId="5C3831F7" id="Connecteur droit avec flèche 9" o:spid="_x0000_s1026" type="#_x0000_t32" style="position:absolute;margin-left:342pt;margin-top:233.7pt;width:16.5pt;height:30pt;flip:x y;z-index:251669504;visibility:visible;mso-wrap-style:square;mso-width-percent:0;mso-height-percent:0;mso-wrap-distance-left:9pt;mso-wrap-distance-top:0;mso-wrap-distance-right:9pt;mso-wrap-distance-bottom:0;mso-position-horizontal:absolute;mso-position-horizontal-relative:left-margin-area;mso-position-vertical:absolute;mso-position-vertical-relative:text;mso-width-percent:0;mso-height-percent:0;mso-width-relative:margin;mso-height-relative:margin" o:gfxdata="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" strokecolor="#0070c0" strokeweight="3pt">
                 <v:stroke endarrow="block" joinstyle="miter"/>
@@ -784,7 +782,7 @@
               </wp:anchor>
             </w:drawing>
           </mc:Choice>
-          <mc:Fallback xmlns:w16cid="http://schemas.microsoft.com/office/word/2016/wordml/cid" xmlns:am3d="http://schemas.microsoft.com/office/drawing/2017/model3d" xmlns:aink="http://schemas.microsoft.com/office/drawing/2016/ink" xmlns:cx8="http://schemas.microsoft.com/office/drawing/2016/5/14/chartex" xmlns:cx7="http://schemas.microsoft.com/office/drawing/2016/5/13/chartex" xmlns:cx6="http://schemas.microsoft.com/office/drawing/2016/5/12/chartex" xmlns:cx5="http://schemas.microsoft.com/office/drawing/2016/5/11/chartex" xmlns:cx4="http://schemas.microsoft.com/office/drawing/2016/5/10/chartex" xmlns:cx3="http://schemas.microsoft.com/office/drawing/2016/5/9/chartex" xmlns:cx2="http://schemas.microsoft.com/office/drawing/2015/10/21/chartex">
+          <mc:Fallback xmlns:cx2="http://schemas.microsoft.com/office/drawing/2015/10/21/chartex" xmlns:cx3="http://schemas.microsoft.com/office/drawing/2016/5/9/chartex" xmlns:cx4="http://schemas.microsoft.com/office/drawing/2016/5/10/chartex" xmlns:cx5="http://schemas.microsoft.com/office/drawing/2016/5/11/chartex" xmlns:cx6="http://schemas.microsoft.com/office/drawing/2016/5/12/chartex" xmlns:cx7="http://schemas.microsoft.com/office/drawing/2016/5/13/chartex" xmlns:cx8="http://schemas.microsoft.com/office/drawing/2016/5/14/chartex" xmlns:aink="http://schemas.microsoft.com/office/drawing/2016/ink" xmlns:am3d="http://schemas.microsoft.com/office/drawing/2017/model3d" xmlns:w16cid="http://schemas.microsoft.com/office/word/2016/wordml/cid">
             <w:pict>
               <v:rect w14:anchorId="393C8472" id="Rectangle 8" o:spid="_x0000_s1026" style="position:absolute;margin-left:86.65pt;margin-top:46.2pt;width:261pt;height:182.25pt;z-index:251667456;visibility:visible;mso-wrap-style:square;mso-width-percent:0;mso-height-percent:0;mso-wrap-distance-left:9pt;mso-wrap-distance-top:0;mso-wrap-distance-right:9pt;mso-wrap-distance-bottom:0;mso-position-horizontal:absolute;mso-position-horizontal-relative:text;mso-position-vertical:absolute;mso-position-vertical-relative:text;mso-width-percent:0;mso-height-percent:0;mso-width-relative:margin;mso-height-relative:margin;v-text-anchor:middle" o:gfxdata="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" filled="f" strokecolor="#0070c0" strokeweight="3pt"/>
             </w:pict>
@@ -3965,6 +3963,11 @@
       </w:r>
     </w:p>
     <w:p>
+      <w:pPr>
+        <w:rPr>
+          <w:b/>
+        </w:rPr>
+      </w:pPr>
       <w:r>
         <w:rPr>
           <w:noProof/>
@@ -4053,8 +4056,14 @@
       </w:r>
     </w:p>
     <w:p>
-      <w:r>
-        <w:rPr>
+      <w:pPr>
+        <w:rPr>
+          <w:b/>
+        </w:rPr>
+      </w:pPr>
+      <w:r>
+        <w:rPr>
+          <w:b/>
           <w:noProof/>
           <w:lang w:eastAsia="fr-FR"/>
         </w:rPr>
@@ -4141,8 +4150,14 @@
       </w:r>
     </w:p>
     <w:p>
-      <w:r>
-        <w:rPr>
+      <w:pPr>
+        <w:rPr>
+          <w:b/>
+        </w:rPr>
+      </w:pPr>
+      <w:r>
+        <w:rPr>
+          <w:b/>
           <w:noProof/>
           <w:lang w:eastAsia="fr-FR"/>
         </w:rPr>
@@ -4215,12 +4230,14 @@
     <w:p>
       <w:pPr>
         <w:rPr>
+          <w:b/>
           <w:noProof/>
           <w:lang w:eastAsia="fr-FR"/>
         </w:rPr>
       </w:pPr>
       <w:r>
         <w:rPr>
+          <w:b/>
           <w:noProof/>
           <w:lang w:eastAsia="fr-FR"/>
         </w:rPr>
@@ -4291,6 +4308,7 @@
       </w:r>
       <w:r>
         <w:rPr>
+          <w:b/>
           <w:noProof/>
           <w:lang w:eastAsia="fr-FR"/>
         </w:rPr>
@@ -4361,6 +4379,7 @@
       </w:r>
       <w:r>
         <w:rPr>
+          <w:b/>
           <w:noProof/>
           <w:lang w:eastAsia="fr-FR"/>
         </w:rPr>
@@ -6087,6 +6106,7 @@
         <w:br w:type="page"/>
       </w:r>
     </w:p>
+    <w:bookmarkStart w:id="0" w:name="_GoBack"/>
     <w:p>
       <w:pPr>
         <w:jc w:val="center"/>
@@ -6919,6 +6939,7 @@
         <w:br w:type="page"/>
       </w:r>
     </w:p>
+    <w:bookmarkEnd w:id="0"/>
     <w:p>
       <w:pPr>
         <w:jc w:val="center"/>
@@ -9235,7 +9256,7 @@
 </file>
 
 <file path=customXml/itemProps1.xml><?xml version="1.0" encoding="utf-8"?>
-<ds:datastoreItem xmlns:ds="http://schemas.openxmlformats.org/officeDocument/2006/customXml" ds:itemID="{4E3EE3E5-2FF5-4BA5-BE33-8A6B6B4E9E91}">
+<ds:datastoreItem xmlns:ds="http://schemas.openxmlformats.org/officeDocument/2006/customXml" ds:itemID="{5A48DE59-8D69-47B9-8E35-46191301FDCA}">
   <ds:schemaRefs>
     <ds:schemaRef ds:uri="http://schemas.openxmlformats.org/officeDocument/2006/bibliography"/>
   </ds:schemaRefs>

</xml_diff>